<commit_message>
added new type scripts
</commit_message>
<xml_diff>
--- a/Hypercycle/Описание репозитория и запуска скрипта.docx
+++ b/Hypercycle/Описание репозитория и запуска скрипта.docx
@@ -14,14 +14,7 @@
           <w:sz w:val="30"/>
           <w:szCs w:val="30"/>
         </w:rPr>
-        <w:t>-----</w:t>
-      </w:r>
-      <w:r>
-        <w:rPr>
-          <w:sz w:val="30"/>
-          <w:szCs w:val="30"/>
-        </w:rPr>
-        <w:t>-- ОПИСАНИЕ РЕПОЗИТОРИЯ -------</w:t>
+        <w:t>------- ОПИСАНИЕ РЕПОЗИТОРИЯ -------</w:t>
       </w:r>
     </w:p>
     <w:p>
@@ -300,14 +293,7 @@
           <w:sz w:val="28"/>
           <w:szCs w:val="28"/>
         </w:rPr>
-        <w:t>Для запуска скрипта по вычислению эволюционной адаптации, необходимо у</w:t>
-      </w:r>
-      <w:r>
-        <w:rPr>
-          <w:sz w:val="28"/>
-          <w:szCs w:val="28"/>
-        </w:rPr>
-        <w:t xml:space="preserve">становить библиотеки </w:t>
+        <w:t xml:space="preserve">Для запуска скрипта по вычислению эволюционной адаптации, необходимо установить библиотеки </w:t>
       </w:r>
       <w:r>
         <w:rPr>
@@ -315,15 +301,7 @@
           <w:szCs w:val="28"/>
           <w:highlight w:val="lightGray"/>
         </w:rPr>
-        <w:t>GNU Sienti</w:t>
-      </w:r>
-      <w:r>
-        <w:rPr>
-          <w:sz w:val="28"/>
-          <w:szCs w:val="28"/>
-          <w:highlight w:val="lightGray"/>
-        </w:rPr>
-        <w:t>fic Library и GNU Linear Programming Kit</w:t>
+        <w:t>GNU Sientific Library и GNU Linear Programming Kit</w:t>
       </w:r>
       <w:r>
         <w:rPr>
@@ -593,16 +571,92 @@
         <w:pStyle w:val="a3"/>
         <w:ind w:left="1068"/>
         <w:rPr>
-          <w:sz w:val="28"/>
-          <w:szCs w:val="28"/>
-        </w:rPr>
-      </w:pPr>
-      <w:r>
-        <w:rPr>
           <w:noProof/>
           <w:lang w:eastAsia="ru-RU"/>
         </w:rPr>
+      </w:pPr>
+    </w:p>
+    <w:p>
+      <w:pPr>
+        <w:pStyle w:val="a3"/>
+        <w:ind w:left="1068"/>
+        <w:rPr>
+          <w:noProof/>
+          <w:lang w:eastAsia="ru-RU"/>
+        </w:rPr>
+      </w:pPr>
+    </w:p>
+    <w:p>
+      <w:pPr>
+        <w:pStyle w:val="a3"/>
+        <w:ind w:left="1068"/>
+        <w:rPr>
+          <w:noProof/>
+          <w:lang w:eastAsia="ru-RU"/>
+        </w:rPr>
+      </w:pPr>
+    </w:p>
+    <w:p>
+      <w:pPr>
+        <w:pStyle w:val="a3"/>
+        <w:ind w:left="1068"/>
+        <w:rPr>
+          <w:noProof/>
+          <w:lang w:eastAsia="ru-RU"/>
+        </w:rPr>
+      </w:pPr>
+    </w:p>
+    <w:p>
+      <w:pPr>
+        <w:pStyle w:val="a3"/>
+        <w:ind w:left="1068"/>
+        <w:rPr>
+          <w:noProof/>
+          <w:lang w:val="en-US" w:eastAsia="ru-RU"/>
+        </w:rPr>
+      </w:pPr>
+      <w:r>
+        <w:rPr>
+          <w:noProof/>
+          <w:sz w:val="28"/>
+          <w:szCs w:val="28"/>
+          <w:lang w:eastAsia="ru-RU"/>
+        </w:rPr>
         <w:lastRenderedPageBreak/>
+        <w:t>Пример</w:t>
+      </w:r>
+      <w:r>
+        <w:rPr>
+          <w:noProof/>
+          <w:lang w:val="en-US" w:eastAsia="ru-RU"/>
+        </w:rPr>
+        <w:t>:</w:t>
+      </w:r>
+    </w:p>
+    <w:p>
+      <w:pPr>
+        <w:pStyle w:val="a3"/>
+        <w:ind w:left="1068"/>
+        <w:rPr>
+          <w:noProof/>
+          <w:lang w:eastAsia="ru-RU"/>
+        </w:rPr>
+      </w:pPr>
+    </w:p>
+    <w:p>
+      <w:pPr>
+        <w:pStyle w:val="a3"/>
+        <w:ind w:left="1068"/>
+        <w:rPr>
+          <w:sz w:val="28"/>
+          <w:szCs w:val="28"/>
+        </w:rPr>
+      </w:pPr>
+      <w:r>
+        <w:rPr>
+          <w:noProof/>
+          <w:lang w:eastAsia="ru-RU"/>
+        </w:rPr>
         <w:drawing>
           <wp:inline distT="0" distB="0" distL="0" distR="0" wp14:anchorId="055D2C2B" wp14:editId="5B7E4FF6">
             <wp:extent cx="5376545" cy="3543300"/>

</xml_diff>